<commit_message>
Bug Fixes for Refi Commercial
Bug Fixes
</commit_message>
<xml_diff>
--- a/SMSF/Refi - Commercial/13. Company Guarantee Warranty (ShareHolders).docx
+++ b/SMSF/Refi - Commercial/13. Company Guarantee Warranty (ShareHolders).docx
@@ -1707,6 +1707,18 @@
                 <w:sz w:val="16"/>
                 <w:szCs w:val="16"/>
               </w:rPr>
+              <w:t>director.</w:t>
+            </w:r>
+            <w:r>
+              <w:rPr>
+                <w:rFonts w:cs="Arial"/>
+                <w:b/>
+                <w:bCs/>
+                <w:noProof/>
+                <w:color w:val="000000" w:themeColor="text1"/>
+                <w:sz w:val="16"/>
+                <w:szCs w:val="16"/>
+              </w:rPr>
               <w:t>GUARANTORNAME</w:t>
             </w:r>
             <w:r>

</xml_diff>